<commit_message>
Update diagram, add pdf version of report
</commit_message>
<xml_diff>
--- a/Lab_2/Report Lab 2 Databases Maxym Karpinsky.docx
+++ b/Lab_2/Report Lab 2 Databases Maxym Karpinsky.docx
@@ -344,6 +344,7 @@
           <w:rFonts w:ascii="Times New Roman" w:hAnsi="Times New Roman" w:cs="Times New Roman"/>
           <w:sz w:val="28"/>
           <w:szCs w:val="28"/>
+          <w:lang w:val="ru-RU"/>
         </w:rPr>
       </w:pPr>
       <w:proofErr w:type="spellStart"/>
@@ -2033,8 +2034,6 @@
           <w:szCs w:val="19"/>
         </w:rPr>
       </w:pPr>
-      <w:bookmarkStart w:id="0" w:name="_GoBack"/>
-      <w:bookmarkEnd w:id="0"/>
     </w:p>
     <w:p>
       <w:pPr>
@@ -2047,9 +2046,36 @@
           <w:rFonts w:ascii="Times New Roman" w:hAnsi="Times New Roman" w:cs="Times New Roman"/>
           <w:b/>
           <w:sz w:val="28"/>
+        </w:rPr>
+      </w:pPr>
+      <w:proofErr w:type="spellStart"/>
+      <w:r>
+        <w:rPr>
+          <w:rFonts w:ascii="Times New Roman" w:hAnsi="Times New Roman" w:cs="Times New Roman"/>
+          <w:b/>
+          <w:sz w:val="28"/>
           <w:lang w:val="ru-RU"/>
         </w:rPr>
-      </w:pPr>
+        <w:t>Ді</w:t>
+      </w:r>
+      <w:r>
+        <w:rPr>
+          <w:rFonts w:ascii="Times New Roman" w:hAnsi="Times New Roman" w:cs="Times New Roman"/>
+          <w:b/>
+          <w:sz w:val="28"/>
+          <w:lang w:val="ru-RU"/>
+        </w:rPr>
+        <w:t>аграма</w:t>
+      </w:r>
+      <w:proofErr w:type="spellEnd"/>
+      <w:r>
+        <w:rPr>
+          <w:rFonts w:ascii="Times New Roman" w:hAnsi="Times New Roman" w:cs="Times New Roman"/>
+          <w:b/>
+          <w:sz w:val="28"/>
+        </w:rPr>
+        <w:t xml:space="preserve"> </w:t>
+      </w:r>
       <w:proofErr w:type="spellStart"/>
       <w:r>
         <w:rPr>
@@ -2058,8 +2084,18 @@
           <w:sz w:val="28"/>
           <w:lang w:val="ru-RU"/>
         </w:rPr>
-        <w:t>Ді</w:t>
-      </w:r>
+        <w:t>спроектованої</w:t>
+      </w:r>
+      <w:proofErr w:type="spellEnd"/>
+      <w:r>
+        <w:rPr>
+          <w:rFonts w:ascii="Times New Roman" w:hAnsi="Times New Roman" w:cs="Times New Roman"/>
+          <w:b/>
+          <w:sz w:val="28"/>
+        </w:rPr>
+        <w:t xml:space="preserve"> </w:t>
+      </w:r>
+      <w:proofErr w:type="spellStart"/>
       <w:r>
         <w:rPr>
           <w:rFonts w:ascii="Times New Roman" w:hAnsi="Times New Roman" w:cs="Times New Roman"/>
@@ -2067,7 +2103,7 @@
           <w:sz w:val="28"/>
           <w:lang w:val="ru-RU"/>
         </w:rPr>
-        <w:t>аграма</w:t>
+        <w:t>бази</w:t>
       </w:r>
       <w:proofErr w:type="spellEnd"/>
       <w:r>
@@ -2075,47 +2111,6 @@
           <w:rFonts w:ascii="Times New Roman" w:hAnsi="Times New Roman" w:cs="Times New Roman"/>
           <w:b/>
           <w:sz w:val="28"/>
-          <w:lang w:val="ru-RU"/>
-        </w:rPr>
-        <w:t xml:space="preserve"> </w:t>
-      </w:r>
-      <w:proofErr w:type="spellStart"/>
-      <w:r>
-        <w:rPr>
-          <w:rFonts w:ascii="Times New Roman" w:hAnsi="Times New Roman" w:cs="Times New Roman"/>
-          <w:b/>
-          <w:sz w:val="28"/>
-          <w:lang w:val="ru-RU"/>
-        </w:rPr>
-        <w:t>спроектованої</w:t>
-      </w:r>
-      <w:proofErr w:type="spellEnd"/>
-      <w:r>
-        <w:rPr>
-          <w:rFonts w:ascii="Times New Roman" w:hAnsi="Times New Roman" w:cs="Times New Roman"/>
-          <w:b/>
-          <w:sz w:val="28"/>
-          <w:lang w:val="ru-RU"/>
-        </w:rPr>
-        <w:t xml:space="preserve"> </w:t>
-      </w:r>
-      <w:proofErr w:type="spellStart"/>
-      <w:r>
-        <w:rPr>
-          <w:rFonts w:ascii="Times New Roman" w:hAnsi="Times New Roman" w:cs="Times New Roman"/>
-          <w:b/>
-          <w:sz w:val="28"/>
-          <w:lang w:val="ru-RU"/>
-        </w:rPr>
-        <w:t>бази</w:t>
-      </w:r>
-      <w:proofErr w:type="spellEnd"/>
-      <w:r>
-        <w:rPr>
-          <w:rFonts w:ascii="Times New Roman" w:hAnsi="Times New Roman" w:cs="Times New Roman"/>
-          <w:b/>
-          <w:sz w:val="28"/>
-          <w:lang w:val="ru-RU"/>
         </w:rPr>
         <w:t xml:space="preserve"> </w:t>
       </w:r>
@@ -2151,18 +2146,18 @@
           <w:rFonts w:ascii="Times New Roman" w:hAnsi="Times New Roman" w:cs="Times New Roman"/>
           <w:sz w:val="28"/>
           <w:szCs w:val="28"/>
-          <w:lang w:val="ru-RU"/>
-        </w:rPr>
-      </w:pPr>
-      <w:r>
-        <w:rPr>
-          <w:rFonts w:ascii="Times New Roman" w:hAnsi="Times New Roman" w:cs="Times New Roman"/>
-          <w:sz w:val="28"/>
-          <w:szCs w:val="28"/>
-          <w:lang w:val="ru-RU"/>
+        </w:rPr>
+      </w:pPr>
+      <w:bookmarkStart w:id="0" w:name="_GoBack"/>
+      <w:bookmarkEnd w:id="0"/>
+      <w:r>
+        <w:rPr>
+          <w:rFonts w:ascii="Times New Roman" w:hAnsi="Times New Roman" w:cs="Times New Roman"/>
+          <w:sz w:val="28"/>
+          <w:szCs w:val="28"/>
         </w:rPr>
         <w:pict>
-          <v:shape id="_x0000_i1026" type="#_x0000_t75" style="width:467.6pt;height:338.5pt">
+          <v:shape id="_x0000_i1026" type="#_x0000_t75" style="width:467.6pt;height:335.15pt">
             <v:imagedata r:id="rId9" o:title="Diagram"/>
           </v:shape>
         </w:pict>
@@ -2179,7 +2174,6 @@
           <w:rFonts w:ascii="Times New Roman" w:hAnsi="Times New Roman" w:cs="Times New Roman"/>
           <w:sz w:val="28"/>
           <w:szCs w:val="28"/>
-          <w:lang w:val="ru-RU"/>
         </w:rPr>
       </w:pPr>
     </w:p>
@@ -2257,7 +2251,7 @@
         <w:ind w:firstLine="708"/>
         <w:jc w:val="both"/>
         <w:rPr>
-          <w:rFonts w:ascii="Times New Roman" w:eastAsiaTheme="minorEastAsia" w:hAnsi="Times New Roman" w:cs="Times New Roman" w:hint="eastAsia"/>
+          <w:rFonts w:ascii="Times New Roman" w:eastAsiaTheme="minorEastAsia" w:hAnsi="Times New Roman" w:cs="Times New Roman"/>
           <w:b/>
           <w:sz w:val="36"/>
           <w:szCs w:val="24"/>
@@ -3920,7 +3914,7 @@
 </file>
 
 <file path=customXml/itemProps1.xml><?xml version="1.0" encoding="utf-8"?>
-<ds:datastoreItem xmlns:ds="http://schemas.openxmlformats.org/officeDocument/2006/customXml" ds:itemID="{5DC25A30-F02F-4E87-A93A-CA6D6928AB68}">
+<ds:datastoreItem xmlns:ds="http://schemas.openxmlformats.org/officeDocument/2006/customXml" ds:itemID="{1BD18B40-3FAA-4AE8-B670-D3FEA09A9ACE}">
   <ds:schemaRefs>
     <ds:schemaRef ds:uri="http://schemas.openxmlformats.org/officeDocument/2006/bibliography"/>
   </ds:schemaRefs>

</xml_diff>